<commit_message>
Here's what happens when you add a newline.
</commit_message>
<xml_diff>
--- a/exploring.docx
+++ b/exploring.docx
@@ -2,6 +2,11 @@
 <file path=word/document.xml><?xml version="1.0" encoding="utf-8"?>
 <w:document xmlns:wpc="http://schemas.microsoft.com/office/word/2010/wordprocessingCanvas" xmlns:mo="http://schemas.microsoft.com/office/mac/office/2008/main" xmlns:mc="http://schemas.openxmlformats.org/markup-compatibility/2006" xmlns:mv="urn:schemas-microsoft-com:mac:vml" xmlns:o="urn:schemas-microsoft-com:office:office" xmlns:r="http://schemas.openxmlformats.org/officeDocument/2006/relationships" xmlns:m="http://schemas.openxmlformats.org/officeDocument/2006/math" xmlns:v="urn:schemas-microsoft-com:vml" xmlns:wp14="http://schemas.microsoft.com/office/word/2010/wordprocessingDrawing" xmlns:wp="http://schemas.openxmlformats.org/drawingml/2006/wordprocessingDrawing" xmlns:w10="urn:schemas-microsoft-com:office:word" xmlns:w="http://schemas.openxmlformats.org/wordprocessingml/2006/main" xmlns:w14="http://schemas.microsoft.com/office/word/2010/wordml" xmlns:w15="http://schemas.microsoft.com/office/word/2012/wordml" xmlns:wpg="http://schemas.microsoft.com/office/word/2010/wordprocessingGroup" xmlns:wpi="http://schemas.microsoft.com/office/word/2010/wordprocessingInk" xmlns:wne="http://schemas.microsoft.com/office/word/2006/wordml" xmlns:wps="http://schemas.microsoft.com/office/word/2010/wordprocessingShape" mc:Ignorable="w14 w15 wp14">
   <w:body>
+    <w:p>
+      <w:pPr>
+        <w:pStyle w:val="MyStyle"/>
+      </w:pPr>
+    </w:p>
     <w:p>
       <w:pPr>
         <w:pStyle w:val="MyStyle"/>

</xml_diff>

<commit_message>
Here what happens when you change the font
</commit_message>
<xml_diff>
--- a/exploring.docx
+++ b/exploring.docx
@@ -5,14 +5,17 @@
     <w:p>
       <w:pPr>
         <w:pStyle w:val="MyStyle"/>
+        <w:rPr>
+          <w:rFonts w:ascii="github-octicons" w:hAnsi="github-octicons"/>
+        </w:rPr>
       </w:pPr>
+      <w:bookmarkStart w:id="0" w:name="_GoBack"/>
+      <w:bookmarkEnd w:id="0"/>
     </w:p>
     <w:p>
       <w:pPr>
         <w:pStyle w:val="MyStyle"/>
       </w:pPr>
-      <w:bookmarkStart w:id="0" w:name="_GoBack"/>
-      <w:bookmarkEnd w:id="0"/>
       <w:r>
         <w:t>Hello world</w:t>
       </w:r>

</xml_diff>

<commit_message>
Here's what happens when you add an octocat character.
</commit_message>
<xml_diff>
--- a/exploring.docx
+++ b/exploring.docx
@@ -9,6 +9,12 @@
           <w:rFonts w:ascii="github-octicons" w:hAnsi="github-octicons"/>
         </w:rPr>
       </w:pPr>
+      <w:r>
+        <w:rPr>
+          <w:rFonts w:ascii="github-octicons" w:hAnsi="github-octicons"/>
+        </w:rPr>
+        <w:t></w:t>
+      </w:r>
       <w:bookmarkStart w:id="0" w:name="_GoBack"/>
       <w:bookmarkEnd w:id="0"/>
     </w:p>

</xml_diff>

<commit_message>
Revert "Here's what happens when you add an octocat character."
This reverts commit dd72cc46aa2fe45d800a8a952a031256bfc3553c.
</commit_message>
<xml_diff>
--- a/exploring.docx
+++ b/exploring.docx
@@ -9,12 +9,6 @@
           <w:rFonts w:ascii="github-octicons" w:hAnsi="github-octicons"/>
         </w:rPr>
       </w:pPr>
-      <w:r>
-        <w:rPr>
-          <w:rFonts w:ascii="github-octicons" w:hAnsi="github-octicons"/>
-        </w:rPr>
-        <w:t></w:t>
-      </w:r>
       <w:bookmarkStart w:id="0" w:name="_GoBack"/>
       <w:bookmarkEnd w:id="0"/>
     </w:p>

</xml_diff>

<commit_message>
Revert "Here what happens when you change the font"
This reverts commit ed114ebf95e176f68232e12f2b3eb619fec8e338.
</commit_message>
<xml_diff>
--- a/exploring.docx
+++ b/exploring.docx
@@ -5,17 +5,14 @@
     <w:p>
       <w:pPr>
         <w:pStyle w:val="MyStyle"/>
-        <w:rPr>
-          <w:rFonts w:ascii="github-octicons" w:hAnsi="github-octicons"/>
-        </w:rPr>
       </w:pPr>
-      <w:bookmarkStart w:id="0" w:name="_GoBack"/>
-      <w:bookmarkEnd w:id="0"/>
     </w:p>
     <w:p>
       <w:pPr>
         <w:pStyle w:val="MyStyle"/>
       </w:pPr>
+      <w:bookmarkStart w:id="0" w:name="_GoBack"/>
+      <w:bookmarkEnd w:id="0"/>
       <w:r>
         <w:t>Hello world</w:t>
       </w:r>

</xml_diff>

<commit_message>
Revert "Here's what happens when you add a newline."
This reverts commit 728a55d420b9984d87d0efdd12f2820862bf6709.
</commit_message>
<xml_diff>
--- a/exploring.docx
+++ b/exploring.docx
@@ -2,11 +2,6 @@
 <file path=word/document.xml><?xml version="1.0" encoding="utf-8"?>
 <w:document xmlns:wpc="http://schemas.microsoft.com/office/word/2010/wordprocessingCanvas" xmlns:mo="http://schemas.microsoft.com/office/mac/office/2008/main" xmlns:mc="http://schemas.openxmlformats.org/markup-compatibility/2006" xmlns:mv="urn:schemas-microsoft-com:mac:vml" xmlns:o="urn:schemas-microsoft-com:office:office" xmlns:r="http://schemas.openxmlformats.org/officeDocument/2006/relationships" xmlns:m="http://schemas.openxmlformats.org/officeDocument/2006/math" xmlns:v="urn:schemas-microsoft-com:vml" xmlns:wp14="http://schemas.microsoft.com/office/word/2010/wordprocessingDrawing" xmlns:wp="http://schemas.openxmlformats.org/drawingml/2006/wordprocessingDrawing" xmlns:w10="urn:schemas-microsoft-com:office:word" xmlns:w="http://schemas.openxmlformats.org/wordprocessingml/2006/main" xmlns:w14="http://schemas.microsoft.com/office/word/2010/wordml" xmlns:w15="http://schemas.microsoft.com/office/word/2012/wordml" xmlns:wpg="http://schemas.microsoft.com/office/word/2010/wordprocessingGroup" xmlns:wpi="http://schemas.microsoft.com/office/word/2010/wordprocessingInk" xmlns:wne="http://schemas.microsoft.com/office/word/2006/wordml" xmlns:wps="http://schemas.microsoft.com/office/word/2010/wordprocessingShape" mc:Ignorable="w14 w15 wp14">
   <w:body>
-    <w:p>
-      <w:pPr>
-        <w:pStyle w:val="MyStyle"/>
-      </w:pPr>
-    </w:p>
     <w:p>
       <w:pPr>
         <w:pStyle w:val="MyStyle"/>

</xml_diff>

<commit_message>
Revert "Added a style"
This reverts commit d6263b42df2199605b2c0c71fc484039a8abfd8b.
</commit_message>
<xml_diff>
--- a/exploring.docx
+++ b/exploring.docx
@@ -3,14 +3,11 @@
 <w:document xmlns:wpc="http://schemas.microsoft.com/office/word/2010/wordprocessingCanvas" xmlns:mo="http://schemas.microsoft.com/office/mac/office/2008/main" xmlns:mc="http://schemas.openxmlformats.org/markup-compatibility/2006" xmlns:mv="urn:schemas-microsoft-com:mac:vml" xmlns:o="urn:schemas-microsoft-com:office:office" xmlns:r="http://schemas.openxmlformats.org/officeDocument/2006/relationships" xmlns:m="http://schemas.openxmlformats.org/officeDocument/2006/math" xmlns:v="urn:schemas-microsoft-com:vml" xmlns:wp14="http://schemas.microsoft.com/office/word/2010/wordprocessingDrawing" xmlns:wp="http://schemas.openxmlformats.org/drawingml/2006/wordprocessingDrawing" xmlns:w10="urn:schemas-microsoft-com:office:word" xmlns:w="http://schemas.openxmlformats.org/wordprocessingml/2006/main" xmlns:w14="http://schemas.microsoft.com/office/word/2010/wordml" xmlns:w15="http://schemas.microsoft.com/office/word/2012/wordml" xmlns:wpg="http://schemas.microsoft.com/office/word/2010/wordprocessingGroup" xmlns:wpi="http://schemas.microsoft.com/office/word/2010/wordprocessingInk" xmlns:wne="http://schemas.microsoft.com/office/word/2006/wordml" xmlns:wps="http://schemas.microsoft.com/office/word/2010/wordprocessingShape" mc:Ignorable="w14 w15 wp14">
   <w:body>
     <w:p>
-      <w:pPr>
-        <w:pStyle w:val="MyStyle"/>
-      </w:pPr>
-      <w:bookmarkStart w:id="0" w:name="_GoBack"/>
-      <w:bookmarkEnd w:id="0"/>
       <w:r>
         <w:t>Hello world</w:t>
       </w:r>
+      <w:bookmarkStart w:id="0" w:name="_GoBack"/>
+      <w:bookmarkEnd w:id="0"/>
     </w:p>
     <w:sectPr>
       <w:pgSz w:w="12240" w:h="15840"/>
@@ -448,12 +445,6 @@
     <w:semiHidden/>
     <w:unhideWhenUsed/>
   </w:style>
-  <w:style w:type="paragraph" w:customStyle="1" w:styleId="MyStyle">
-    <w:name w:val="My Style"/>
-    <w:basedOn w:val="Normal"/>
-    <w:qFormat/>
-    <w:rsid w:val="00612FB9"/>
-  </w:style>
 </w:styles>
 </file>
 

</xml_diff>

<commit_message>
This is what happens when you add a header
</commit_message>
<xml_diff>
--- a/exploring.docx
+++ b/exploring.docx
@@ -6,10 +6,14 @@
       <w:r>
         <w:t>Hello world</w:t>
       </w:r>
-      <w:bookmarkStart w:id="0" w:name="_GoBack"/>
-      <w:bookmarkEnd w:id="0"/>
     </w:p>
     <w:sectPr>
+      <w:headerReference w:type="even" r:id="rId6"/>
+      <w:headerReference w:type="default" r:id="rId7"/>
+      <w:footerReference w:type="even" r:id="rId8"/>
+      <w:footerReference w:type="default" r:id="rId9"/>
+      <w:headerReference w:type="first" r:id="rId10"/>
+      <w:footerReference w:type="first" r:id="rId11"/>
       <w:pgSz w:w="12240" w:h="15840"/>
       <w:pgMar w:top="1440" w:right="1440" w:bottom="1440" w:left="1440" w:header="720" w:footer="720" w:gutter="0"/>
       <w:cols w:space="720"/>
@@ -17,6 +21,109 @@
     </w:sectPr>
   </w:body>
 </w:document>
+</file>
+
+<file path=word/endnotes.xml><?xml version="1.0" encoding="utf-8"?>
+<w:endnotes xmlns:wpc="http://schemas.microsoft.com/office/word/2010/wordprocessingCanvas" xmlns:mo="http://schemas.microsoft.com/office/mac/office/2008/main" xmlns:mc="http://schemas.openxmlformats.org/markup-compatibility/2006" xmlns:mv="urn:schemas-microsoft-com:mac:vml" xmlns:o="urn:schemas-microsoft-com:office:office" xmlns:r="http://schemas.openxmlformats.org/officeDocument/2006/relationships" xmlns:m="http://schemas.openxmlformats.org/officeDocument/2006/math" xmlns:v="urn:schemas-microsoft-com:vml" xmlns:wp14="http://schemas.microsoft.com/office/word/2010/wordprocessingDrawing" xmlns:wp="http://schemas.openxmlformats.org/drawingml/2006/wordprocessingDrawing" xmlns:w10="urn:schemas-microsoft-com:office:word" xmlns:w="http://schemas.openxmlformats.org/wordprocessingml/2006/main" xmlns:w14="http://schemas.microsoft.com/office/word/2010/wordml" xmlns:w15="http://schemas.microsoft.com/office/word/2012/wordml" xmlns:wpg="http://schemas.microsoft.com/office/word/2010/wordprocessingGroup" xmlns:wpi="http://schemas.microsoft.com/office/word/2010/wordprocessingInk" xmlns:wne="http://schemas.microsoft.com/office/word/2006/wordml" xmlns:wps="http://schemas.microsoft.com/office/word/2010/wordprocessingShape" mc:Ignorable="w14 w15 wp14">
+  <w:endnote w:type="separator" w:id="-1">
+    <w:p>
+      <w:r>
+        <w:separator/>
+      </w:r>
+    </w:p>
+  </w:endnote>
+  <w:endnote w:type="continuationSeparator" w:id="0">
+    <w:p>
+      <w:r>
+        <w:continuationSeparator/>
+      </w:r>
+    </w:p>
+  </w:endnote>
+</w:endnotes>
+</file>
+
+<file path=word/footer1.xml><?xml version="1.0" encoding="utf-8"?>
+<w:ftr xmlns:wpc="http://schemas.microsoft.com/office/word/2010/wordprocessingCanvas" xmlns:mo="http://schemas.microsoft.com/office/mac/office/2008/main" xmlns:mc="http://schemas.openxmlformats.org/markup-compatibility/2006" xmlns:mv="urn:schemas-microsoft-com:mac:vml" xmlns:o="urn:schemas-microsoft-com:office:office" xmlns:r="http://schemas.openxmlformats.org/officeDocument/2006/relationships" xmlns:m="http://schemas.openxmlformats.org/officeDocument/2006/math" xmlns:v="urn:schemas-microsoft-com:vml" xmlns:wp14="http://schemas.microsoft.com/office/word/2010/wordprocessingDrawing" xmlns:wp="http://schemas.openxmlformats.org/drawingml/2006/wordprocessingDrawing" xmlns:w10="urn:schemas-microsoft-com:office:word" xmlns:w="http://schemas.openxmlformats.org/wordprocessingml/2006/main" xmlns:w14="http://schemas.microsoft.com/office/word/2010/wordml" xmlns:w15="http://schemas.microsoft.com/office/word/2012/wordml" xmlns:wpg="http://schemas.microsoft.com/office/word/2010/wordprocessingGroup" xmlns:wpi="http://schemas.microsoft.com/office/word/2010/wordprocessingInk" xmlns:wne="http://schemas.microsoft.com/office/word/2006/wordml" xmlns:wps="http://schemas.microsoft.com/office/word/2010/wordprocessingShape" mc:Ignorable="w14 w15 wp14">
+  <w:p>
+    <w:pPr>
+      <w:pStyle w:val="Footer"/>
+    </w:pPr>
+  </w:p>
+</w:ftr>
+</file>
+
+<file path=word/footer2.xml><?xml version="1.0" encoding="utf-8"?>
+<w:ftr xmlns:wpc="http://schemas.microsoft.com/office/word/2010/wordprocessingCanvas" xmlns:mo="http://schemas.microsoft.com/office/mac/office/2008/main" xmlns:mc="http://schemas.openxmlformats.org/markup-compatibility/2006" xmlns:mv="urn:schemas-microsoft-com:mac:vml" xmlns:o="urn:schemas-microsoft-com:office:office" xmlns:r="http://schemas.openxmlformats.org/officeDocument/2006/relationships" xmlns:m="http://schemas.openxmlformats.org/officeDocument/2006/math" xmlns:v="urn:schemas-microsoft-com:vml" xmlns:wp14="http://schemas.microsoft.com/office/word/2010/wordprocessingDrawing" xmlns:wp="http://schemas.openxmlformats.org/drawingml/2006/wordprocessingDrawing" xmlns:w10="urn:schemas-microsoft-com:office:word" xmlns:w="http://schemas.openxmlformats.org/wordprocessingml/2006/main" xmlns:w14="http://schemas.microsoft.com/office/word/2010/wordml" xmlns:w15="http://schemas.microsoft.com/office/word/2012/wordml" xmlns:wpg="http://schemas.microsoft.com/office/word/2010/wordprocessingGroup" xmlns:wpi="http://schemas.microsoft.com/office/word/2010/wordprocessingInk" xmlns:wne="http://schemas.microsoft.com/office/word/2006/wordml" xmlns:wps="http://schemas.microsoft.com/office/word/2010/wordprocessingShape" mc:Ignorable="w14 w15 wp14">
+  <w:p>
+    <w:pPr>
+      <w:pStyle w:val="Footer"/>
+    </w:pPr>
+  </w:p>
+</w:ftr>
+</file>
+
+<file path=word/footer3.xml><?xml version="1.0" encoding="utf-8"?>
+<w:ftr xmlns:wpc="http://schemas.microsoft.com/office/word/2010/wordprocessingCanvas" xmlns:mo="http://schemas.microsoft.com/office/mac/office/2008/main" xmlns:mc="http://schemas.openxmlformats.org/markup-compatibility/2006" xmlns:mv="urn:schemas-microsoft-com:mac:vml" xmlns:o="urn:schemas-microsoft-com:office:office" xmlns:r="http://schemas.openxmlformats.org/officeDocument/2006/relationships" xmlns:m="http://schemas.openxmlformats.org/officeDocument/2006/math" xmlns:v="urn:schemas-microsoft-com:vml" xmlns:wp14="http://schemas.microsoft.com/office/word/2010/wordprocessingDrawing" xmlns:wp="http://schemas.openxmlformats.org/drawingml/2006/wordprocessingDrawing" xmlns:w10="urn:schemas-microsoft-com:office:word" xmlns:w="http://schemas.openxmlformats.org/wordprocessingml/2006/main" xmlns:w14="http://schemas.microsoft.com/office/word/2010/wordml" xmlns:w15="http://schemas.microsoft.com/office/word/2012/wordml" xmlns:wpg="http://schemas.microsoft.com/office/word/2010/wordprocessingGroup" xmlns:wpi="http://schemas.microsoft.com/office/word/2010/wordprocessingInk" xmlns:wne="http://schemas.microsoft.com/office/word/2006/wordml" xmlns:wps="http://schemas.microsoft.com/office/word/2010/wordprocessingShape" mc:Ignorable="w14 w15 wp14">
+  <w:p>
+    <w:pPr>
+      <w:pStyle w:val="Footer"/>
+    </w:pPr>
+  </w:p>
+</w:ftr>
+</file>
+
+<file path=word/footnotes.xml><?xml version="1.0" encoding="utf-8"?>
+<w:footnotes xmlns:wpc="http://schemas.microsoft.com/office/word/2010/wordprocessingCanvas" xmlns:mo="http://schemas.microsoft.com/office/mac/office/2008/main" xmlns:mc="http://schemas.openxmlformats.org/markup-compatibility/2006" xmlns:mv="urn:schemas-microsoft-com:mac:vml" xmlns:o="urn:schemas-microsoft-com:office:office" xmlns:r="http://schemas.openxmlformats.org/officeDocument/2006/relationships" xmlns:m="http://schemas.openxmlformats.org/officeDocument/2006/math" xmlns:v="urn:schemas-microsoft-com:vml" xmlns:wp14="http://schemas.microsoft.com/office/word/2010/wordprocessingDrawing" xmlns:wp="http://schemas.openxmlformats.org/drawingml/2006/wordprocessingDrawing" xmlns:w10="urn:schemas-microsoft-com:office:word" xmlns:w="http://schemas.openxmlformats.org/wordprocessingml/2006/main" xmlns:w14="http://schemas.microsoft.com/office/word/2010/wordml" xmlns:w15="http://schemas.microsoft.com/office/word/2012/wordml" xmlns:wpg="http://schemas.microsoft.com/office/word/2010/wordprocessingGroup" xmlns:wpi="http://schemas.microsoft.com/office/word/2010/wordprocessingInk" xmlns:wne="http://schemas.microsoft.com/office/word/2006/wordml" xmlns:wps="http://schemas.microsoft.com/office/word/2010/wordprocessingShape" mc:Ignorable="w14 w15 wp14">
+  <w:footnote w:type="separator" w:id="-1">
+    <w:p>
+      <w:r>
+        <w:separator/>
+      </w:r>
+    </w:p>
+  </w:footnote>
+  <w:footnote w:type="continuationSeparator" w:id="0">
+    <w:p>
+      <w:r>
+        <w:continuationSeparator/>
+      </w:r>
+    </w:p>
+  </w:footnote>
+</w:footnotes>
+</file>
+
+<file path=word/header1.xml><?xml version="1.0" encoding="utf-8"?>
+<w:hdr xmlns:wpc="http://schemas.microsoft.com/office/word/2010/wordprocessingCanvas" xmlns:mo="http://schemas.microsoft.com/office/mac/office/2008/main" xmlns:mc="http://schemas.openxmlformats.org/markup-compatibility/2006" xmlns:mv="urn:schemas-microsoft-com:mac:vml" xmlns:o="urn:schemas-microsoft-com:office:office" xmlns:r="http://schemas.openxmlformats.org/officeDocument/2006/relationships" xmlns:m="http://schemas.openxmlformats.org/officeDocument/2006/math" xmlns:v="urn:schemas-microsoft-com:vml" xmlns:wp14="http://schemas.microsoft.com/office/word/2010/wordprocessingDrawing" xmlns:wp="http://schemas.openxmlformats.org/drawingml/2006/wordprocessingDrawing" xmlns:w10="urn:schemas-microsoft-com:office:word" xmlns:w="http://schemas.openxmlformats.org/wordprocessingml/2006/main" xmlns:w14="http://schemas.microsoft.com/office/word/2010/wordml" xmlns:w15="http://schemas.microsoft.com/office/word/2012/wordml" xmlns:wpg="http://schemas.microsoft.com/office/word/2010/wordprocessingGroup" xmlns:wpi="http://schemas.microsoft.com/office/word/2010/wordprocessingInk" xmlns:wne="http://schemas.microsoft.com/office/word/2006/wordml" xmlns:wps="http://schemas.microsoft.com/office/word/2010/wordprocessingShape" mc:Ignorable="w14 w15 wp14">
+  <w:p>
+    <w:pPr>
+      <w:pStyle w:val="Header"/>
+    </w:pPr>
+  </w:p>
+</w:hdr>
+</file>
+
+<file path=word/header2.xml><?xml version="1.0" encoding="utf-8"?>
+<w:hdr xmlns:wpc="http://schemas.microsoft.com/office/word/2010/wordprocessingCanvas" xmlns:mo="http://schemas.microsoft.com/office/mac/office/2008/main" xmlns:mc="http://schemas.openxmlformats.org/markup-compatibility/2006" xmlns:mv="urn:schemas-microsoft-com:mac:vml" xmlns:o="urn:schemas-microsoft-com:office:office" xmlns:r="http://schemas.openxmlformats.org/officeDocument/2006/relationships" xmlns:m="http://schemas.openxmlformats.org/officeDocument/2006/math" xmlns:v="urn:schemas-microsoft-com:vml" xmlns:wp14="http://schemas.microsoft.com/office/word/2010/wordprocessingDrawing" xmlns:wp="http://schemas.openxmlformats.org/drawingml/2006/wordprocessingDrawing" xmlns:w10="urn:schemas-microsoft-com:office:word" xmlns:w="http://schemas.openxmlformats.org/wordprocessingml/2006/main" xmlns:w14="http://schemas.microsoft.com/office/word/2010/wordml" xmlns:w15="http://schemas.microsoft.com/office/word/2012/wordml" xmlns:wpg="http://schemas.microsoft.com/office/word/2010/wordprocessingGroup" xmlns:wpi="http://schemas.microsoft.com/office/word/2010/wordprocessingInk" xmlns:wne="http://schemas.microsoft.com/office/word/2006/wordml" xmlns:wps="http://schemas.microsoft.com/office/word/2010/wordprocessingShape" mc:Ignorable="w14 w15 wp14">
+  <w:p>
+    <w:pPr>
+      <w:pStyle w:val="Header"/>
+    </w:pPr>
+    <w:r>
+      <w:t>Header</w:t>
+    </w:r>
+    <w:bookmarkStart w:id="0" w:name="_GoBack"/>
+    <w:bookmarkEnd w:id="0"/>
+  </w:p>
+</w:hdr>
+</file>
+
+<file path=word/header3.xml><?xml version="1.0" encoding="utf-8"?>
+<w:hdr xmlns:wpc="http://schemas.microsoft.com/office/word/2010/wordprocessingCanvas" xmlns:mo="http://schemas.microsoft.com/office/mac/office/2008/main" xmlns:mc="http://schemas.openxmlformats.org/markup-compatibility/2006" xmlns:mv="urn:schemas-microsoft-com:mac:vml" xmlns:o="urn:schemas-microsoft-com:office:office" xmlns:r="http://schemas.openxmlformats.org/officeDocument/2006/relationships" xmlns:m="http://schemas.openxmlformats.org/officeDocument/2006/math" xmlns:v="urn:schemas-microsoft-com:vml" xmlns:wp14="http://schemas.microsoft.com/office/word/2010/wordprocessingDrawing" xmlns:wp="http://schemas.openxmlformats.org/drawingml/2006/wordprocessingDrawing" xmlns:w10="urn:schemas-microsoft-com:office:word" xmlns:w="http://schemas.openxmlformats.org/wordprocessingml/2006/main" xmlns:w14="http://schemas.microsoft.com/office/word/2010/wordml" xmlns:w15="http://schemas.microsoft.com/office/word/2012/wordml" xmlns:wpg="http://schemas.microsoft.com/office/word/2010/wordprocessingGroup" xmlns:wpi="http://schemas.microsoft.com/office/word/2010/wordprocessingInk" xmlns:wne="http://schemas.microsoft.com/office/word/2006/wordml" xmlns:wps="http://schemas.microsoft.com/office/word/2010/wordprocessingShape" mc:Ignorable="w14 w15 wp14">
+  <w:p>
+    <w:pPr>
+      <w:pStyle w:val="Header"/>
+    </w:pPr>
+  </w:p>
+</w:hdr>
 </file>
 
 <file path=word/styles.xml><?xml version="1.0" encoding="utf-8"?>
@@ -445,6 +552,48 @@
     <w:semiHidden/>
     <w:unhideWhenUsed/>
   </w:style>
+  <w:style w:type="paragraph" w:styleId="Header">
+    <w:name w:val="header"/>
+    <w:basedOn w:val="Normal"/>
+    <w:link w:val="HeaderChar"/>
+    <w:uiPriority w:val="99"/>
+    <w:unhideWhenUsed/>
+    <w:rsid w:val="00275521"/>
+    <w:pPr>
+      <w:tabs>
+        <w:tab w:val="center" w:pos="4680"/>
+        <w:tab w:val="right" w:pos="9360"/>
+      </w:tabs>
+    </w:pPr>
+  </w:style>
+  <w:style w:type="character" w:customStyle="1" w:styleId="HeaderChar">
+    <w:name w:val="Header Char"/>
+    <w:basedOn w:val="DefaultParagraphFont"/>
+    <w:link w:val="Header"/>
+    <w:uiPriority w:val="99"/>
+    <w:rsid w:val="00275521"/>
+  </w:style>
+  <w:style w:type="paragraph" w:styleId="Footer">
+    <w:name w:val="footer"/>
+    <w:basedOn w:val="Normal"/>
+    <w:link w:val="FooterChar"/>
+    <w:uiPriority w:val="99"/>
+    <w:unhideWhenUsed/>
+    <w:rsid w:val="00275521"/>
+    <w:pPr>
+      <w:tabs>
+        <w:tab w:val="center" w:pos="4680"/>
+        <w:tab w:val="right" w:pos="9360"/>
+      </w:tabs>
+    </w:pPr>
+  </w:style>
+  <w:style w:type="character" w:customStyle="1" w:styleId="FooterChar">
+    <w:name w:val="Footer Char"/>
+    <w:basedOn w:val="DefaultParagraphFont"/>
+    <w:link w:val="Footer"/>
+    <w:uiPriority w:val="99"/>
+    <w:rsid w:val="00275521"/>
+  </w:style>
 </w:styles>
 </file>
 

</xml_diff>